<commit_message>
made a better menu and enimes
</commit_message>
<xml_diff>
--- a/documentation/Game On Assessment Task (Jaden).docx
+++ b/documentation/Game On Assessment Task (Jaden).docx
@@ -2517,12 +2517,71 @@
       </w:r>
     </w:p>
     <w:p>
-      <w:pPr>
-        <w:rPr>
+      <w:r>
+        <w:t xml:space="preserve">Me and </w:t>
+      </w:r>
+      <w:proofErr w:type="spellStart"/>
+      <w:r>
+        <w:t>caleb</w:t>
+      </w:r>
+      <w:proofErr w:type="spellEnd"/>
+      <w:r>
+        <w:t xml:space="preserve"> are planning to work together on a game using </w:t>
+      </w:r>
+      <w:r>
+        <w:t>GitHub</w:t>
+      </w:r>
+      <w:r>
+        <w:t xml:space="preserve"> to transfer code </w:t>
+      </w:r>
+      <w:r>
+        <w:t>but</w:t>
+      </w:r>
+    </w:p>
+    <w:p>
+      <w:r>
+        <w:rPr>
+          <w:b/>
+          <w:bCs/>
           <w:i/>
           <w:iCs/>
         </w:rPr>
-      </w:pPr>
+        <w:lastRenderedPageBreak/>
+        <w:t>Link to GitHub Repository</w:t>
+      </w:r>
+      <w:r>
+        <w:rPr>
+          <w:i/>
+          <w:iCs/>
+        </w:rPr>
+        <w:t xml:space="preserve">: </w:t>
+      </w:r>
+      <w:r>
+        <w:rPr>
+          <w:i/>
+          <w:iCs/>
+        </w:rPr>
+        <w:t>https://github.com/TrumpetMonkeyy/11DGT-GameRepo</w:t>
+      </w:r>
+    </w:p>
+    <w:p>
+      <w:pPr>
+        <w:pStyle w:val="Heading2"/>
+      </w:pPr>
+      <w:bookmarkStart w:id="2" w:name="_Toc111662303"/>
+      <w:r>
+        <w:t>Timeline</w:t>
+      </w:r>
+      <w:bookmarkEnd w:id="2"/>
+    </w:p>
+    <w:p>
+      <w:pPr>
+        <w:rPr>
+          <w:i/>
+          <w:iCs/>
+        </w:rPr>
+      </w:pPr>
+      <w:bookmarkStart w:id="3" w:name="_Toc111662304"/>
       <w:r>
         <w:rPr>
           <w:b/>
@@ -2578,97 +2637,60 @@
       </w:r>
     </w:p>
     <w:p>
-      <w:r>
-        <w:rPr>
-          <w:b/>
-          <w:bCs/>
+      <w:pPr>
+        <w:pStyle w:val="Heading2"/>
+      </w:pPr>
+      <w:r>
+        <w:t>Sub tasks</w:t>
+      </w:r>
+      <w:r>
+        <w:t xml:space="preserve"> (Components)</w:t>
+      </w:r>
+      <w:bookmarkEnd w:id="3"/>
+    </w:p>
+    <w:p>
+      <w:pPr>
+        <w:rPr>
           <w:i/>
           <w:iCs/>
         </w:rPr>
-        <w:lastRenderedPageBreak/>
-        <w:t>Link to GitHub Repository</w:t>
-      </w:r>
+      </w:pPr>
       <w:r>
         <w:rPr>
           <w:i/>
           <w:iCs/>
         </w:rPr>
-        <w:t xml:space="preserve">: </w:t>
+        <w:t xml:space="preserve">This is where each </w:t>
       </w:r>
       <w:r>
         <w:rPr>
           <w:i/>
           <w:iCs/>
         </w:rPr>
-        <w:t>https://github.com/TrumpetMonkeyy/11DGT-GameRepo</w:t>
-      </w:r>
-    </w:p>
-    <w:p>
-      <w:pPr>
-        <w:pStyle w:val="Heading2"/>
-      </w:pPr>
-      <w:bookmarkStart w:id="2" w:name="_Toc111662303"/>
-      <w:r>
-        <w:t>Timeline</w:t>
-      </w:r>
-      <w:bookmarkEnd w:id="2"/>
-    </w:p>
-    <w:p>
+        <w:t>component</w:t>
+      </w:r>
       <w:r>
         <w:rPr>
           <w:i/>
           <w:iCs/>
         </w:rPr>
-        <w:t>Your timeline goes here.</w:t>
-      </w:r>
-    </w:p>
-    <w:p>
-      <w:pPr>
-        <w:pStyle w:val="Heading2"/>
-      </w:pPr>
-      <w:bookmarkStart w:id="3" w:name="_Toc111662304"/>
-      <w:r>
-        <w:t>Sub tasks</w:t>
-      </w:r>
-      <w:r>
-        <w:t xml:space="preserve"> (Components)</w:t>
-      </w:r>
-      <w:bookmarkEnd w:id="3"/>
-    </w:p>
-    <w:p>
-      <w:pPr>
+        <w:t xml:space="preserve"> of your game development goes </w:t>
+      </w:r>
+      <w:proofErr w:type="gramStart"/>
+      <w:r>
         <w:rPr>
           <w:i/>
           <w:iCs/>
         </w:rPr>
-      </w:pPr>
+        <w:t>For</w:t>
+      </w:r>
+      <w:proofErr w:type="gramEnd"/>
       <w:r>
         <w:rPr>
           <w:i/>
           <w:iCs/>
         </w:rPr>
-        <w:t xml:space="preserve">This is where each </w:t>
-      </w:r>
-      <w:r>
-        <w:rPr>
-          <w:i/>
-          <w:iCs/>
-        </w:rPr>
-        <w:t>component</w:t>
-      </w:r>
-      <w:r>
-        <w:rPr>
-          <w:i/>
-          <w:iCs/>
-        </w:rPr>
-        <w:t xml:space="preserve"> of your game development goes </w:t>
-      </w:r>
-      <w:r>
-        <w:rPr>
-          <w:i/>
-          <w:iCs/>
-        </w:rPr>
-        <w:t>For example: Start Screen</w:t>
+        <w:t xml:space="preserve"> example: Start Screen</w:t>
       </w:r>
       <w:r>
         <w:rPr>
@@ -2979,22 +3001,88 @@
       <w:r>
         <w:t xml:space="preserve"> </w:t>
       </w:r>
+      <w:r>
+        <w:t>I</w:t>
+      </w:r>
+      <w:r>
+        <w:t xml:space="preserve"> will add a start menu with options to play the game, </w:t>
+      </w:r>
+      <w:r>
+        <w:t xml:space="preserve">get instructions on how to play, and if I have time a </w:t>
+      </w:r>
+      <w:r>
+        <w:t>settings</w:t>
+      </w:r>
+      <w:r>
+        <w:t xml:space="preserve"> menu</w:t>
+      </w:r>
+    </w:p>
+    <w:p>
+      <w:pPr>
+        <w:pStyle w:val="Heading4"/>
+      </w:pPr>
+      <w:r>
+        <w:t>Tests?</w:t>
+      </w:r>
+      <w:r>
+        <w:t xml:space="preserve"> Look at game_testing.docx</w:t>
+      </w:r>
+    </w:p>
+    <w:p/>
+    <w:p>
+      <w:pPr>
+        <w:pStyle w:val="Heading3"/>
+      </w:pPr>
+      <w:r>
+        <w:t>Subtask 3</w:t>
+      </w:r>
+      <w:r>
+        <w:t xml:space="preserve"> (Component 3)</w:t>
+      </w:r>
+    </w:p>
+    <w:p>
+      <w:pPr>
+        <w:pStyle w:val="Heading4"/>
+      </w:pPr>
+      <w:r>
+        <w:t>What?</w:t>
+      </w:r>
+      <w:r>
+        <w:t xml:space="preserve"> Items(tombs), tombs</w:t>
+      </w:r>
+      <w:r>
+        <w:t xml:space="preserve"> are items placed around the map that give </w:t>
+      </w:r>
       <w:proofErr w:type="spellStart"/>
       <w:r>
-        <w:t>i</w:t>
+        <w:t>you</w:t>
       </w:r>
       <w:proofErr w:type="spellEnd"/>
       <w:r>
-        <w:t xml:space="preserve"> will add a start menu with options to play the game, </w:t>
-      </w:r>
-      <w:r>
-        <w:t xml:space="preserve">get instructions on how to play, and if I have time a </w:t>
-      </w:r>
-      <w:r>
-        <w:t>settings</w:t>
-      </w:r>
-      <w:r>
-        <w:t xml:space="preserve"> menu</w:t>
+        <w:t xml:space="preserve"> </w:t>
+      </w:r>
+      <w:r>
+        <w:t>abilities</w:t>
+      </w:r>
+      <w:r>
+        <w:t xml:space="preserve"> that you </w:t>
+      </w:r>
+      <w:proofErr w:type="gramStart"/>
+      <w:r>
+        <w:t xml:space="preserve">are </w:t>
+      </w:r>
+      <w:r>
+        <w:t>able</w:t>
+      </w:r>
+      <w:r>
+        <w:t xml:space="preserve"> to</w:t>
+      </w:r>
+      <w:proofErr w:type="gramEnd"/>
+      <w:r>
+        <w:t xml:space="preserve"> use to fight </w:t>
+      </w:r>
+      <w:r>
+        <w:t xml:space="preserve">enemies </w:t>
       </w:r>
     </w:p>
     <w:p>
@@ -3002,46 +3090,32 @@
         <w:pStyle w:val="Heading4"/>
       </w:pPr>
       <w:r>
+        <w:t>How?</w:t>
+      </w:r>
+      <w:r>
+        <w:t xml:space="preserve"> By placing a tomb sprite around the </w:t>
+      </w:r>
+      <w:proofErr w:type="gramStart"/>
+      <w:r>
+        <w:t>map</w:t>
+      </w:r>
+      <w:proofErr w:type="gramEnd"/>
+      <w:r>
+        <w:t xml:space="preserve"> I can check if the player has </w:t>
+      </w:r>
+      <w:r>
+        <w:t>picked it up, then it stops placing it</w:t>
+      </w:r>
+    </w:p>
+    <w:p>
+      <w:pPr>
+        <w:pStyle w:val="Heading4"/>
+      </w:pPr>
+      <w:r>
         <w:t>Tests?</w:t>
       </w:r>
       <w:r>
         <w:t xml:space="preserve"> Look at game_testing.docx</w:t>
-      </w:r>
-    </w:p>
-    <w:p/>
-    <w:p>
-      <w:pPr>
-        <w:pStyle w:val="Heading3"/>
-      </w:pPr>
-      <w:r>
-        <w:t>Subtask 3</w:t>
-      </w:r>
-      <w:r>
-        <w:t xml:space="preserve"> (Component 3)</w:t>
-      </w:r>
-    </w:p>
-    <w:p>
-      <w:pPr>
-        <w:pStyle w:val="Heading4"/>
-      </w:pPr>
-      <w:r>
-        <w:t>What?</w:t>
-      </w:r>
-    </w:p>
-    <w:p>
-      <w:pPr>
-        <w:pStyle w:val="Heading4"/>
-      </w:pPr>
-      <w:r>
-        <w:t>How?</w:t>
-      </w:r>
-    </w:p>
-    <w:p>
-      <w:pPr>
-        <w:pStyle w:val="Heading4"/>
-      </w:pPr>
-      <w:r>
-        <w:t>Tests?</w:t>
       </w:r>
     </w:p>
     <w:p/>
@@ -3076,317 +3150,88 @@
       </w:r>
     </w:p>
     <w:p>
-      <w:r>
-        <w:t>Look at</w:t>
-      </w:r>
-      <w:r>
-        <w:t xml:space="preserve"> the Game</w:t>
-      </w:r>
-      <w:r>
-        <w:t>_t</w:t>
-      </w:r>
-      <w:r>
-        <w:t>esting</w:t>
-      </w:r>
-      <w:r>
-        <w:t>.docx</w:t>
-      </w:r>
-    </w:p>
-    <w:tbl>
-      <w:tblPr>
-        <w:tblStyle w:val="TableGrid"/>
-        <w:tblW w:w="0" w:type="auto"/>
-        <w:tblLook w:val="04A0" w:firstRow="1" w:lastRow="0" w:firstColumn="1" w:lastColumn="0" w:noHBand="0" w:noVBand="1"/>
-      </w:tblPr>
-      <w:tblGrid>
-        <w:gridCol w:w="2472"/>
-        <w:gridCol w:w="2472"/>
-        <w:gridCol w:w="2472"/>
-        <w:gridCol w:w="2473"/>
-      </w:tblGrid>
-      <w:tr>
-        <w:tc>
-          <w:tcPr>
-            <w:tcW w:w="2472" w:type="dxa"/>
-          </w:tcPr>
-          <w:p>
-            <w:pPr>
-              <w:rPr>
-                <w:b/>
-                <w:bCs/>
-              </w:rPr>
-            </w:pPr>
-            <w:r>
-              <w:rPr>
-                <w:b/>
-                <w:bCs/>
-              </w:rPr>
-              <w:t>What is being tested?</w:t>
-            </w:r>
-          </w:p>
-        </w:tc>
-        <w:tc>
-          <w:tcPr>
-            <w:tcW w:w="2472" w:type="dxa"/>
-          </w:tcPr>
-          <w:p>
-            <w:pPr>
-              <w:rPr>
-                <w:b/>
-                <w:bCs/>
-              </w:rPr>
-            </w:pPr>
-            <w:r>
-              <w:rPr>
-                <w:b/>
-                <w:bCs/>
-              </w:rPr>
-              <w:t>How is it being tested?</w:t>
-            </w:r>
-          </w:p>
-        </w:tc>
-        <w:tc>
-          <w:tcPr>
-            <w:tcW w:w="2472" w:type="dxa"/>
-          </w:tcPr>
-          <w:p>
-            <w:pPr>
-              <w:rPr>
-                <w:b/>
-                <w:bCs/>
-              </w:rPr>
-            </w:pPr>
-            <w:r>
-              <w:rPr>
-                <w:b/>
-                <w:bCs/>
-              </w:rPr>
-              <w:t>Outcome</w:t>
-            </w:r>
-          </w:p>
-        </w:tc>
-        <w:tc>
-          <w:tcPr>
-            <w:tcW w:w="2473" w:type="dxa"/>
-          </w:tcPr>
-          <w:p>
-            <w:pPr>
-              <w:rPr>
-                <w:b/>
-                <w:bCs/>
-              </w:rPr>
-            </w:pPr>
-            <w:r>
-              <w:rPr>
-                <w:b/>
-                <w:bCs/>
-              </w:rPr>
-              <w:t>Fix (if necessary)</w:t>
-            </w:r>
-          </w:p>
-        </w:tc>
-      </w:tr>
-      <w:tr>
-        <w:tc>
-          <w:tcPr>
-            <w:tcW w:w="2472" w:type="dxa"/>
-          </w:tcPr>
-          <w:p/>
-        </w:tc>
-        <w:tc>
-          <w:tcPr>
-            <w:tcW w:w="2472" w:type="dxa"/>
-          </w:tcPr>
-          <w:p/>
-        </w:tc>
-        <w:tc>
-          <w:tcPr>
-            <w:tcW w:w="2472" w:type="dxa"/>
-          </w:tcPr>
-          <w:p/>
-        </w:tc>
-        <w:tc>
-          <w:tcPr>
-            <w:tcW w:w="2473" w:type="dxa"/>
-          </w:tcPr>
-          <w:p/>
-        </w:tc>
-      </w:tr>
-      <w:tr>
-        <w:tc>
-          <w:tcPr>
-            <w:tcW w:w="2472" w:type="dxa"/>
-          </w:tcPr>
-          <w:p/>
-        </w:tc>
-        <w:tc>
-          <w:tcPr>
-            <w:tcW w:w="2472" w:type="dxa"/>
-          </w:tcPr>
-          <w:p/>
-        </w:tc>
-        <w:tc>
-          <w:tcPr>
-            <w:tcW w:w="2472" w:type="dxa"/>
-          </w:tcPr>
-          <w:p/>
-        </w:tc>
-        <w:tc>
-          <w:tcPr>
-            <w:tcW w:w="2473" w:type="dxa"/>
-          </w:tcPr>
-          <w:p/>
-        </w:tc>
-      </w:tr>
-      <w:tr>
-        <w:tc>
-          <w:tcPr>
-            <w:tcW w:w="2472" w:type="dxa"/>
-          </w:tcPr>
-          <w:p/>
-        </w:tc>
-        <w:tc>
-          <w:tcPr>
-            <w:tcW w:w="2472" w:type="dxa"/>
-          </w:tcPr>
-          <w:p/>
-        </w:tc>
-        <w:tc>
-          <w:tcPr>
-            <w:tcW w:w="2472" w:type="dxa"/>
-          </w:tcPr>
-          <w:p/>
-        </w:tc>
-        <w:tc>
-          <w:tcPr>
-            <w:tcW w:w="2473" w:type="dxa"/>
-          </w:tcPr>
-          <w:p/>
-        </w:tc>
-      </w:tr>
-      <w:tr>
-        <w:tc>
-          <w:tcPr>
-            <w:tcW w:w="2472" w:type="dxa"/>
-          </w:tcPr>
-          <w:p/>
-        </w:tc>
-        <w:tc>
-          <w:tcPr>
-            <w:tcW w:w="2472" w:type="dxa"/>
-          </w:tcPr>
-          <w:p/>
-        </w:tc>
-        <w:tc>
-          <w:tcPr>
-            <w:tcW w:w="2472" w:type="dxa"/>
-          </w:tcPr>
-          <w:p/>
-        </w:tc>
-        <w:tc>
-          <w:tcPr>
-            <w:tcW w:w="2473" w:type="dxa"/>
-          </w:tcPr>
-          <w:p/>
-        </w:tc>
-      </w:tr>
-      <w:tr>
-        <w:tc>
-          <w:tcPr>
-            <w:tcW w:w="2472" w:type="dxa"/>
-          </w:tcPr>
-          <w:p/>
-        </w:tc>
-        <w:tc>
-          <w:tcPr>
-            <w:tcW w:w="2472" w:type="dxa"/>
-          </w:tcPr>
-          <w:p/>
-        </w:tc>
-        <w:tc>
-          <w:tcPr>
-            <w:tcW w:w="2472" w:type="dxa"/>
-          </w:tcPr>
-          <w:p/>
-        </w:tc>
-        <w:tc>
-          <w:tcPr>
-            <w:tcW w:w="2473" w:type="dxa"/>
-          </w:tcPr>
-          <w:p/>
-        </w:tc>
-      </w:tr>
-      <w:tr>
-        <w:tc>
-          <w:tcPr>
-            <w:tcW w:w="2472" w:type="dxa"/>
-          </w:tcPr>
-          <w:p/>
-        </w:tc>
-        <w:tc>
-          <w:tcPr>
-            <w:tcW w:w="2472" w:type="dxa"/>
-          </w:tcPr>
-          <w:p/>
-        </w:tc>
-        <w:tc>
-          <w:tcPr>
-            <w:tcW w:w="2472" w:type="dxa"/>
-          </w:tcPr>
-          <w:p/>
-        </w:tc>
-        <w:tc>
-          <w:tcPr>
-            <w:tcW w:w="2473" w:type="dxa"/>
-          </w:tcPr>
-          <w:p/>
-        </w:tc>
-      </w:tr>
-    </w:tbl>
-    <w:p/>
-    <w:p>
-      <w:r>
-        <w:t>Show how your tests have improved your game!</w:t>
-      </w:r>
-    </w:p>
-    <w:p>
-      <w:pPr>
-        <w:pStyle w:val="Heading1"/>
-      </w:pPr>
-      <w:r>
-        <w:lastRenderedPageBreak/>
-        <w:t>Version Control Evidence</w:t>
-      </w:r>
-    </w:p>
-    <w:p>
       <w:pPr>
         <w:rPr>
           <w:i/>
           <w:iCs/>
         </w:rPr>
       </w:pPr>
-      <w:r>
+    </w:p>
+    <w:p>
+      <w:r>
+        <w:t>Look at</w:t>
+      </w:r>
+      <w:r>
+        <w:t xml:space="preserve"> the Game</w:t>
+      </w:r>
+      <w:r>
+        <w:t>_t</w:t>
+      </w:r>
+      <w:r>
+        <w:t>esting</w:t>
+      </w:r>
+      <w:r>
+        <w:t>.docx</w:t>
+      </w:r>
+    </w:p>
+    <w:p>
+      <w:r>
+        <w:t>Show how your tests have improved your game!</w:t>
+      </w:r>
+    </w:p>
+    <w:p>
+      <w:pPr>
+        <w:pStyle w:val="Heading1"/>
+      </w:pPr>
+      <w:r>
+        <w:t>Version Control Evidence</w:t>
+      </w:r>
+    </w:p>
+    <w:p>
+      <w:pPr>
         <w:rPr>
           <w:i/>
           <w:iCs/>
         </w:rPr>
-        <w:t xml:space="preserve">Your version control evidence should go here.  This could be in the form of annotated screenshots which show you </w:t>
-      </w:r>
-      <w:proofErr w:type="spellStart"/>
+      </w:pPr>
       <w:r>
         <w:rPr>
           <w:i/>
           <w:iCs/>
         </w:rPr>
-        <w:t>you</w:t>
-      </w:r>
-      <w:proofErr w:type="spellEnd"/>
+        <w:t xml:space="preserve">Your version control evidence should go here.  This could be in the form of annotated screenshots which show you </w:t>
+      </w:r>
+      <w:proofErr w:type="spellStart"/>
       <w:r>
         <w:rPr>
           <w:i/>
           <w:iCs/>
         </w:rPr>
-        <w:t xml:space="preserve"> managed this process or you could make a brief screencast explaining how you implemented version control.</w:t>
+        <w:t>you</w:t>
+      </w:r>
+      <w:proofErr w:type="spellEnd"/>
+      <w:r>
+        <w:rPr>
+          <w:i/>
+          <w:iCs/>
+        </w:rPr>
+        <w:t xml:space="preserve"> managed this </w:t>
+      </w:r>
+      <w:proofErr w:type="gramStart"/>
+      <w:r>
+        <w:rPr>
+          <w:i/>
+          <w:iCs/>
+        </w:rPr>
+        <w:t>process</w:t>
+      </w:r>
+      <w:proofErr w:type="gramEnd"/>
+      <w:r>
+        <w:rPr>
+          <w:i/>
+          <w:iCs/>
+        </w:rPr>
+        <w:t xml:space="preserve"> or you could make a brief screencast explaining how you implemented version control.</w:t>
       </w:r>
     </w:p>
     <w:p>
@@ -3426,6 +3271,7 @@
         <w:pStyle w:val="Heading1"/>
       </w:pPr>
       <w:r>
+        <w:lastRenderedPageBreak/>
         <w:t>Implications</w:t>
       </w:r>
     </w:p>
@@ -3491,7 +3337,15 @@
         <w:t>game</w:t>
       </w:r>
       <w:r>
-        <w:t xml:space="preserve"> has taken into account relevant </w:t>
+        <w:t xml:space="preserve"> has </w:t>
+      </w:r>
+      <w:proofErr w:type="gramStart"/>
+      <w:r>
+        <w:t>taken into account</w:t>
+      </w:r>
+      <w:proofErr w:type="gramEnd"/>
+      <w:r>
+        <w:t xml:space="preserve"> relevant </w:t>
       </w:r>
       <w:proofErr w:type="spellStart"/>
       <w:r>
@@ -3541,8 +3395,13 @@
       <w:r>
         <w:t xml:space="preserve">, </w:t>
       </w:r>
-      <w:r>
-        <w:t>The asset pack I used</w:t>
+      <w:proofErr w:type="gramStart"/>
+      <w:r>
+        <w:t>The</w:t>
+      </w:r>
+      <w:proofErr w:type="gramEnd"/>
+      <w:r>
+        <w:t xml:space="preserve"> asset pack I used</w:t>
       </w:r>
       <w:r>
         <w:t xml:space="preserve">, used </w:t>
@@ -3605,8 +3464,13 @@
       <w:r>
         <w:t xml:space="preserve">, </w:t>
       </w:r>
-      <w:r>
-        <w:t>The tile map video I didn’t use in the end</w:t>
+      <w:proofErr w:type="gramStart"/>
+      <w:r>
+        <w:t>The</w:t>
+      </w:r>
+      <w:proofErr w:type="gramEnd"/>
+      <w:r>
+        <w:t xml:space="preserve"> tile map video I didn’t use in the end</w:t>
       </w:r>
       <w:r>
         <w:t>, 16/07/</w:t>
@@ -3796,12 +3660,28 @@
         <w:t>bibliography </w:t>
       </w:r>
       <w:r>
-        <w:t>listing all of your reference materials.</w:t>
-      </w:r>
-    </w:p>
-    <w:p>
-      <w:r>
-        <w:t>For referencing websites it is important that you record the date that you accessed the material as it can change.</w:t>
+        <w:t xml:space="preserve">listing </w:t>
+      </w:r>
+      <w:proofErr w:type="gramStart"/>
+      <w:r>
+        <w:t>all of</w:t>
+      </w:r>
+      <w:proofErr w:type="gramEnd"/>
+      <w:r>
+        <w:t xml:space="preserve"> your reference materials.</w:t>
+      </w:r>
+    </w:p>
+    <w:p>
+      <w:r>
+        <w:t xml:space="preserve">For referencing </w:t>
+      </w:r>
+      <w:proofErr w:type="gramStart"/>
+      <w:r>
+        <w:t>websites</w:t>
+      </w:r>
+      <w:proofErr w:type="gramEnd"/>
+      <w:r>
+        <w:t xml:space="preserve"> it is important that you record the date that you accessed the material as it can change.</w:t>
       </w:r>
     </w:p>
     <w:p>
@@ -3832,7 +3712,6 @@
         <w:ind w:left="142"/>
       </w:pPr>
       <w:r>
-        <w:lastRenderedPageBreak/>
         <w:t>Andrew Thawley 2021, </w:t>
       </w:r>
       <w:r>
@@ -5470,17 +5349,6 @@
 </file>
 
 <file path=customXml/item1.xml><?xml version="1.0" encoding="utf-8"?>
-<p:properties xmlns:p="http://schemas.microsoft.com/office/2006/metadata/properties" xmlns:xsi="http://www.w3.org/2001/XMLSchema-instance" xmlns:pc="http://schemas.microsoft.com/office/infopath/2007/PartnerControls">
-  <documentManagement>
-    <TaxCatchAll xmlns="5cb1a4e7-2ace-4f63-99e0-03f35c5bcdf3" xsi:nil="true"/>
-    <lcf76f155ced4ddcb4097134ff3c332f xmlns="0ab36871-ee11-494f-9412-8df363ba407c">
-      <Terms xmlns="http://schemas.microsoft.com/office/infopath/2007/PartnerControls"/>
-    </lcf76f155ced4ddcb4097134ff3c332f>
-  </documentManagement>
-</p:properties>
-</file>
-
-<file path=customXml/item2.xml><?xml version="1.0" encoding="utf-8"?>
 <ct:contentTypeSchema xmlns:ct="http://schemas.microsoft.com/office/2006/metadata/contentType" xmlns:ma="http://schemas.microsoft.com/office/2006/metadata/properties/metaAttributes" ct:_="" ma:_="" ma:contentTypeName="Document" ma:contentTypeID="0x010100AE79E61001C1CE4BACE3486CA64F4372" ma:contentTypeVersion="12" ma:contentTypeDescription="Create a new document." ma:contentTypeScope="" ma:versionID="3882accffe65b46b74b53ff7fd970e82">
   <xsd:schema xmlns:xsd="http://www.w3.org/2001/XMLSchema" xmlns:xs="http://www.w3.org/2001/XMLSchema" xmlns:p="http://schemas.microsoft.com/office/2006/metadata/properties" xmlns:ns2="0ab36871-ee11-494f-9412-8df363ba407c" xmlns:ns3="5cb1a4e7-2ace-4f63-99e0-03f35c5bcdf3" targetNamespace="http://schemas.microsoft.com/office/2006/metadata/properties" ma:root="true" ma:fieldsID="2e5a80f09c8da10211f783dc7cd625e7" ns2:_="" ns3:_="">
     <xsd:import namespace="0ab36871-ee11-494f-9412-8df363ba407c"/>
@@ -5681,7 +5549,22 @@
 </ct:contentTypeSchema>
 </file>
 
+<file path=customXml/item2.xml><?xml version="1.0" encoding="utf-8"?>
+<p:properties xmlns:p="http://schemas.microsoft.com/office/2006/metadata/properties" xmlns:xsi="http://www.w3.org/2001/XMLSchema-instance" xmlns:pc="http://schemas.microsoft.com/office/infopath/2007/PartnerControls">
+  <documentManagement>
+    <TaxCatchAll xmlns="5cb1a4e7-2ace-4f63-99e0-03f35c5bcdf3" xsi:nil="true"/>
+    <lcf76f155ced4ddcb4097134ff3c332f xmlns="0ab36871-ee11-494f-9412-8df363ba407c">
+      <Terms xmlns="http://schemas.microsoft.com/office/infopath/2007/PartnerControls"/>
+    </lcf76f155ced4ddcb4097134ff3c332f>
+  </documentManagement>
+</p:properties>
+</file>
+
 <file path=customXml/item3.xml><?xml version="1.0" encoding="utf-8"?>
+<b:Sources xmlns:b="http://schemas.openxmlformats.org/officeDocument/2006/bibliography" xmlns="http://schemas.openxmlformats.org/officeDocument/2006/bibliography" SelectedStyle="\APASixthEditionOfficeOnline.xsl" StyleName="APA" Version="6"/>
+</file>
+
+<file path=customXml/item4.xml><?xml version="1.0" encoding="utf-8"?>
 <?mso-contentType ?>
 <FormTemplates xmlns="http://schemas.microsoft.com/sharepoint/v3/contenttype/forms">
   <Display>DocumentLibraryForm</Display>
@@ -5690,22 +5573,7 @@
 </FormTemplates>
 </file>
 
-<file path=customXml/item4.xml><?xml version="1.0" encoding="utf-8"?>
-<b:Sources xmlns:b="http://schemas.openxmlformats.org/officeDocument/2006/bibliography" xmlns="http://schemas.openxmlformats.org/officeDocument/2006/bibliography" SelectedStyle="\APASixthEditionOfficeOnline.xsl" StyleName="APA" Version="6"/>
-</file>
-
 <file path=customXml/itemProps1.xml><?xml version="1.0" encoding="utf-8"?>
-<ds:datastoreItem xmlns:ds="http://schemas.openxmlformats.org/officeDocument/2006/customXml" ds:itemID="{C97703CF-1F1C-4A87-AA54-735427795AC2}">
-  <ds:schemaRefs>
-    <ds:schemaRef ds:uri="http://schemas.microsoft.com/office/2006/metadata/properties"/>
-    <ds:schemaRef ds:uri="http://schemas.microsoft.com/office/infopath/2007/PartnerControls"/>
-    <ds:schemaRef ds:uri="5cb1a4e7-2ace-4f63-99e0-03f35c5bcdf3"/>
-    <ds:schemaRef ds:uri="0ab36871-ee11-494f-9412-8df363ba407c"/>
-  </ds:schemaRefs>
-</ds:datastoreItem>
-</file>
-
-<file path=customXml/itemProps2.xml><?xml version="1.0" encoding="utf-8"?>
 <ds:datastoreItem xmlns:ds="http://schemas.openxmlformats.org/officeDocument/2006/customXml" ds:itemID="{6ECF8CCA-A343-49FD-8ED5-09A9ABB0A9B7}">
   <ds:schemaRefs>
     <ds:schemaRef ds:uri="http://schemas.microsoft.com/office/2006/metadata/contentType"/>
@@ -5724,18 +5592,29 @@
 </ds:datastoreItem>
 </file>
 
+<file path=customXml/itemProps2.xml><?xml version="1.0" encoding="utf-8"?>
+<ds:datastoreItem xmlns:ds="http://schemas.openxmlformats.org/officeDocument/2006/customXml" ds:itemID="{C97703CF-1F1C-4A87-AA54-735427795AC2}">
+  <ds:schemaRefs>
+    <ds:schemaRef ds:uri="http://schemas.microsoft.com/office/2006/metadata/properties"/>
+    <ds:schemaRef ds:uri="http://schemas.microsoft.com/office/infopath/2007/PartnerControls"/>
+    <ds:schemaRef ds:uri="5cb1a4e7-2ace-4f63-99e0-03f35c5bcdf3"/>
+    <ds:schemaRef ds:uri="0ab36871-ee11-494f-9412-8df363ba407c"/>
+  </ds:schemaRefs>
+</ds:datastoreItem>
+</file>
+
 <file path=customXml/itemProps3.xml><?xml version="1.0" encoding="utf-8"?>
+<ds:datastoreItem xmlns:ds="http://schemas.openxmlformats.org/officeDocument/2006/customXml" ds:itemID="{9BFC0F43-A21B-4643-A57B-2C29F8AD883B}">
+  <ds:schemaRefs>
+    <ds:schemaRef ds:uri="http://schemas.openxmlformats.org/officeDocument/2006/bibliography"/>
+  </ds:schemaRefs>
+</ds:datastoreItem>
+</file>
+
+<file path=customXml/itemProps4.xml><?xml version="1.0" encoding="utf-8"?>
 <ds:datastoreItem xmlns:ds="http://schemas.openxmlformats.org/officeDocument/2006/customXml" ds:itemID="{4D7CEB77-E40C-4D45-8FB2-A4F2E35095F9}">
   <ds:schemaRefs>
     <ds:schemaRef ds:uri="http://schemas.microsoft.com/sharepoint/v3/contenttype/forms"/>
   </ds:schemaRefs>
 </ds:datastoreItem>
-</file>
-
-<file path=customXml/itemProps4.xml><?xml version="1.0" encoding="utf-8"?>
-<ds:datastoreItem xmlns:ds="http://schemas.openxmlformats.org/officeDocument/2006/customXml" ds:itemID="{9BFC0F43-A21B-4643-A57B-2C29F8AD883B}">
-  <ds:schemaRefs>
-    <ds:schemaRef ds:uri="http://schemas.openxmlformats.org/officeDocument/2006/bibliography"/>
-  </ds:schemaRefs>
-</ds:datastoreItem>
 </file>
</xml_diff>

<commit_message>
did everything to do with enimes
added enemy's attacking the player, player attacking the enemy's, health bar for player, health bar for enemy's, enemy's despawn on death, player death screen and finally different damage and knockback for each ability that the player can use.
</commit_message>
<xml_diff>
--- a/documentation/Game On Assessment Task (Jaden).docx
+++ b/documentation/Game On Assessment Task (Jaden).docx
@@ -2517,71 +2517,12 @@
       </w:r>
     </w:p>
     <w:p>
-      <w:r>
-        <w:t xml:space="preserve">Me and </w:t>
-      </w:r>
-      <w:proofErr w:type="spellStart"/>
-      <w:r>
-        <w:t>caleb</w:t>
-      </w:r>
-      <w:proofErr w:type="spellEnd"/>
-      <w:r>
-        <w:t xml:space="preserve"> are planning to work together on a game using </w:t>
-      </w:r>
-      <w:r>
-        <w:t>GitHub</w:t>
-      </w:r>
-      <w:r>
-        <w:t xml:space="preserve"> to transfer code </w:t>
-      </w:r>
-      <w:r>
-        <w:t>but</w:t>
-      </w:r>
-    </w:p>
-    <w:p>
-      <w:r>
-        <w:rPr>
-          <w:b/>
-          <w:bCs/>
+      <w:pPr>
+        <w:rPr>
           <w:i/>
           <w:iCs/>
         </w:rPr>
-        <w:lastRenderedPageBreak/>
-        <w:t>Link to GitHub Repository</w:t>
-      </w:r>
-      <w:r>
-        <w:rPr>
-          <w:i/>
-          <w:iCs/>
-        </w:rPr>
-        <w:t xml:space="preserve">: </w:t>
-      </w:r>
-      <w:r>
-        <w:rPr>
-          <w:i/>
-          <w:iCs/>
-        </w:rPr>
-        <w:t>https://github.com/TrumpetMonkeyy/11DGT-GameRepo</w:t>
-      </w:r>
-    </w:p>
-    <w:p>
-      <w:pPr>
-        <w:pStyle w:val="Heading2"/>
-      </w:pPr>
-      <w:bookmarkStart w:id="2" w:name="_Toc111662303"/>
-      <w:r>
-        <w:t>Timeline</w:t>
-      </w:r>
-      <w:bookmarkEnd w:id="2"/>
-    </w:p>
-    <w:p>
-      <w:pPr>
-        <w:rPr>
-          <w:i/>
-          <w:iCs/>
-        </w:rPr>
-      </w:pPr>
-      <w:bookmarkStart w:id="3" w:name="_Toc111662304"/>
+      </w:pPr>
       <w:r>
         <w:rPr>
           <w:b/>
@@ -2637,60 +2578,97 @@
       </w:r>
     </w:p>
     <w:p>
-      <w:pPr>
-        <w:pStyle w:val="Heading2"/>
-      </w:pPr>
-      <w:r>
-        <w:t>Sub tasks</w:t>
-      </w:r>
-      <w:r>
-        <w:t xml:space="preserve"> (Components)</w:t>
-      </w:r>
-      <w:bookmarkEnd w:id="3"/>
-    </w:p>
-    <w:p>
-      <w:pPr>
-        <w:rPr>
+      <w:r>
+        <w:rPr>
+          <w:b/>
+          <w:bCs/>
           <w:i/>
           <w:iCs/>
         </w:rPr>
-      </w:pPr>
+        <w:lastRenderedPageBreak/>
+        <w:t>Link to GitHub Repository</w:t>
+      </w:r>
       <w:r>
         <w:rPr>
           <w:i/>
           <w:iCs/>
         </w:rPr>
-        <w:t xml:space="preserve">This is where each </w:t>
+        <w:t xml:space="preserve">: </w:t>
       </w:r>
       <w:r>
         <w:rPr>
           <w:i/>
           <w:iCs/>
         </w:rPr>
-        <w:t>component</w:t>
-      </w:r>
+        <w:t>https://github.com/TrumpetMonkeyy/11DGT-GameRepo</w:t>
+      </w:r>
+    </w:p>
+    <w:p>
+      <w:pPr>
+        <w:pStyle w:val="Heading2"/>
+      </w:pPr>
+      <w:bookmarkStart w:id="2" w:name="_Toc111662303"/>
+      <w:r>
+        <w:t>Timeline</w:t>
+      </w:r>
+      <w:bookmarkEnd w:id="2"/>
+    </w:p>
+    <w:p>
       <w:r>
         <w:rPr>
           <w:i/>
           <w:iCs/>
         </w:rPr>
-        <w:t xml:space="preserve"> of your game development goes </w:t>
-      </w:r>
-      <w:proofErr w:type="gramStart"/>
-      <w:r>
+        <w:t>Your timeline goes here.</w:t>
+      </w:r>
+    </w:p>
+    <w:p>
+      <w:pPr>
+        <w:pStyle w:val="Heading2"/>
+      </w:pPr>
+      <w:bookmarkStart w:id="3" w:name="_Toc111662304"/>
+      <w:r>
+        <w:t>Sub tasks</w:t>
+      </w:r>
+      <w:r>
+        <w:t xml:space="preserve"> (Components)</w:t>
+      </w:r>
+      <w:bookmarkEnd w:id="3"/>
+    </w:p>
+    <w:p>
+      <w:pPr>
         <w:rPr>
           <w:i/>
           <w:iCs/>
         </w:rPr>
-        <w:t>For</w:t>
-      </w:r>
-      <w:proofErr w:type="gramEnd"/>
+      </w:pPr>
       <w:r>
         <w:rPr>
           <w:i/>
           <w:iCs/>
         </w:rPr>
-        <w:t xml:space="preserve"> example: Start Screen</w:t>
+        <w:t xml:space="preserve">This is where each </w:t>
+      </w:r>
+      <w:r>
+        <w:rPr>
+          <w:i/>
+          <w:iCs/>
+        </w:rPr>
+        <w:t>component</w:t>
+      </w:r>
+      <w:r>
+        <w:rPr>
+          <w:i/>
+          <w:iCs/>
+        </w:rPr>
+        <w:t xml:space="preserve"> of your game development goes </w:t>
+      </w:r>
+      <w:r>
+        <w:rPr>
+          <w:i/>
+          <w:iCs/>
+        </w:rPr>
+        <w:t>For example: Start Screen</w:t>
       </w:r>
       <w:r>
         <w:rPr>
@@ -3001,9 +2979,11 @@
       <w:r>
         <w:t xml:space="preserve"> </w:t>
       </w:r>
-      <w:r>
-        <w:t>I</w:t>
-      </w:r>
+      <w:proofErr w:type="spellStart"/>
+      <w:r>
+        <w:t>i</w:t>
+      </w:r>
+      <w:proofErr w:type="spellEnd"/>
       <w:r>
         <w:t xml:space="preserve"> will add a start menu with options to play the game, </w:t>
       </w:r>
@@ -3047,43 +3027,6 @@
       <w:r>
         <w:t>What?</w:t>
       </w:r>
-      <w:r>
-        <w:t xml:space="preserve"> Items(tombs), tombs</w:t>
-      </w:r>
-      <w:r>
-        <w:t xml:space="preserve"> are items placed around the map that give </w:t>
-      </w:r>
-      <w:proofErr w:type="spellStart"/>
-      <w:r>
-        <w:t>you</w:t>
-      </w:r>
-      <w:proofErr w:type="spellEnd"/>
-      <w:r>
-        <w:t xml:space="preserve"> </w:t>
-      </w:r>
-      <w:r>
-        <w:t>abilities</w:t>
-      </w:r>
-      <w:r>
-        <w:t xml:space="preserve"> that you </w:t>
-      </w:r>
-      <w:proofErr w:type="gramStart"/>
-      <w:r>
-        <w:t xml:space="preserve">are </w:t>
-      </w:r>
-      <w:r>
-        <w:t>able</w:t>
-      </w:r>
-      <w:r>
-        <w:t xml:space="preserve"> to</w:t>
-      </w:r>
-      <w:proofErr w:type="gramEnd"/>
-      <w:r>
-        <w:t xml:space="preserve"> use to fight </w:t>
-      </w:r>
-      <w:r>
-        <w:t xml:space="preserve">enemies </w:t>
-      </w:r>
     </w:p>
     <w:p>
       <w:pPr>
@@ -3092,20 +3035,6 @@
       <w:r>
         <w:t>How?</w:t>
       </w:r>
-      <w:r>
-        <w:t xml:space="preserve"> By placing a tomb sprite around the </w:t>
-      </w:r>
-      <w:proofErr w:type="gramStart"/>
-      <w:r>
-        <w:t>map</w:t>
-      </w:r>
-      <w:proofErr w:type="gramEnd"/>
-      <w:r>
-        <w:t xml:space="preserve"> I can check if the player has </w:t>
-      </w:r>
-      <w:r>
-        <w:t>picked it up, then it stops placing it</w:t>
-      </w:r>
     </w:p>
     <w:p>
       <w:pPr>
@@ -3113,9 +3042,6 @@
       </w:pPr>
       <w:r>
         <w:t>Tests?</w:t>
-      </w:r>
-      <w:r>
-        <w:t xml:space="preserve"> Look at game_testing.docx</w:t>
       </w:r>
     </w:p>
     <w:p/>
@@ -3150,88 +3076,317 @@
       </w:r>
     </w:p>
     <w:p>
+      <w:r>
+        <w:t>Look at</w:t>
+      </w:r>
+      <w:r>
+        <w:t xml:space="preserve"> the Game</w:t>
+      </w:r>
+      <w:r>
+        <w:t>_t</w:t>
+      </w:r>
+      <w:r>
+        <w:t>esting</w:t>
+      </w:r>
+      <w:r>
+        <w:t>.docx</w:t>
+      </w:r>
+    </w:p>
+    <w:tbl>
+      <w:tblPr>
+        <w:tblStyle w:val="TableGrid"/>
+        <w:tblW w:w="0" w:type="auto"/>
+        <w:tblLook w:val="04A0" w:firstRow="1" w:lastRow="0" w:firstColumn="1" w:lastColumn="0" w:noHBand="0" w:noVBand="1"/>
+      </w:tblPr>
+      <w:tblGrid>
+        <w:gridCol w:w="2472"/>
+        <w:gridCol w:w="2472"/>
+        <w:gridCol w:w="2472"/>
+        <w:gridCol w:w="2473"/>
+      </w:tblGrid>
+      <w:tr>
+        <w:tc>
+          <w:tcPr>
+            <w:tcW w:w="2472" w:type="dxa"/>
+          </w:tcPr>
+          <w:p>
+            <w:pPr>
+              <w:rPr>
+                <w:b/>
+                <w:bCs/>
+              </w:rPr>
+            </w:pPr>
+            <w:r>
+              <w:rPr>
+                <w:b/>
+                <w:bCs/>
+              </w:rPr>
+              <w:t>What is being tested?</w:t>
+            </w:r>
+          </w:p>
+        </w:tc>
+        <w:tc>
+          <w:tcPr>
+            <w:tcW w:w="2472" w:type="dxa"/>
+          </w:tcPr>
+          <w:p>
+            <w:pPr>
+              <w:rPr>
+                <w:b/>
+                <w:bCs/>
+              </w:rPr>
+            </w:pPr>
+            <w:r>
+              <w:rPr>
+                <w:b/>
+                <w:bCs/>
+              </w:rPr>
+              <w:t>How is it being tested?</w:t>
+            </w:r>
+          </w:p>
+        </w:tc>
+        <w:tc>
+          <w:tcPr>
+            <w:tcW w:w="2472" w:type="dxa"/>
+          </w:tcPr>
+          <w:p>
+            <w:pPr>
+              <w:rPr>
+                <w:b/>
+                <w:bCs/>
+              </w:rPr>
+            </w:pPr>
+            <w:r>
+              <w:rPr>
+                <w:b/>
+                <w:bCs/>
+              </w:rPr>
+              <w:t>Outcome</w:t>
+            </w:r>
+          </w:p>
+        </w:tc>
+        <w:tc>
+          <w:tcPr>
+            <w:tcW w:w="2473" w:type="dxa"/>
+          </w:tcPr>
+          <w:p>
+            <w:pPr>
+              <w:rPr>
+                <w:b/>
+                <w:bCs/>
+              </w:rPr>
+            </w:pPr>
+            <w:r>
+              <w:rPr>
+                <w:b/>
+                <w:bCs/>
+              </w:rPr>
+              <w:t>Fix (if necessary)</w:t>
+            </w:r>
+          </w:p>
+        </w:tc>
+      </w:tr>
+      <w:tr>
+        <w:tc>
+          <w:tcPr>
+            <w:tcW w:w="2472" w:type="dxa"/>
+          </w:tcPr>
+          <w:p/>
+        </w:tc>
+        <w:tc>
+          <w:tcPr>
+            <w:tcW w:w="2472" w:type="dxa"/>
+          </w:tcPr>
+          <w:p/>
+        </w:tc>
+        <w:tc>
+          <w:tcPr>
+            <w:tcW w:w="2472" w:type="dxa"/>
+          </w:tcPr>
+          <w:p/>
+        </w:tc>
+        <w:tc>
+          <w:tcPr>
+            <w:tcW w:w="2473" w:type="dxa"/>
+          </w:tcPr>
+          <w:p/>
+        </w:tc>
+      </w:tr>
+      <w:tr>
+        <w:tc>
+          <w:tcPr>
+            <w:tcW w:w="2472" w:type="dxa"/>
+          </w:tcPr>
+          <w:p/>
+        </w:tc>
+        <w:tc>
+          <w:tcPr>
+            <w:tcW w:w="2472" w:type="dxa"/>
+          </w:tcPr>
+          <w:p/>
+        </w:tc>
+        <w:tc>
+          <w:tcPr>
+            <w:tcW w:w="2472" w:type="dxa"/>
+          </w:tcPr>
+          <w:p/>
+        </w:tc>
+        <w:tc>
+          <w:tcPr>
+            <w:tcW w:w="2473" w:type="dxa"/>
+          </w:tcPr>
+          <w:p/>
+        </w:tc>
+      </w:tr>
+      <w:tr>
+        <w:tc>
+          <w:tcPr>
+            <w:tcW w:w="2472" w:type="dxa"/>
+          </w:tcPr>
+          <w:p/>
+        </w:tc>
+        <w:tc>
+          <w:tcPr>
+            <w:tcW w:w="2472" w:type="dxa"/>
+          </w:tcPr>
+          <w:p/>
+        </w:tc>
+        <w:tc>
+          <w:tcPr>
+            <w:tcW w:w="2472" w:type="dxa"/>
+          </w:tcPr>
+          <w:p/>
+        </w:tc>
+        <w:tc>
+          <w:tcPr>
+            <w:tcW w:w="2473" w:type="dxa"/>
+          </w:tcPr>
+          <w:p/>
+        </w:tc>
+      </w:tr>
+      <w:tr>
+        <w:tc>
+          <w:tcPr>
+            <w:tcW w:w="2472" w:type="dxa"/>
+          </w:tcPr>
+          <w:p/>
+        </w:tc>
+        <w:tc>
+          <w:tcPr>
+            <w:tcW w:w="2472" w:type="dxa"/>
+          </w:tcPr>
+          <w:p/>
+        </w:tc>
+        <w:tc>
+          <w:tcPr>
+            <w:tcW w:w="2472" w:type="dxa"/>
+          </w:tcPr>
+          <w:p/>
+        </w:tc>
+        <w:tc>
+          <w:tcPr>
+            <w:tcW w:w="2473" w:type="dxa"/>
+          </w:tcPr>
+          <w:p/>
+        </w:tc>
+      </w:tr>
+      <w:tr>
+        <w:tc>
+          <w:tcPr>
+            <w:tcW w:w="2472" w:type="dxa"/>
+          </w:tcPr>
+          <w:p/>
+        </w:tc>
+        <w:tc>
+          <w:tcPr>
+            <w:tcW w:w="2472" w:type="dxa"/>
+          </w:tcPr>
+          <w:p/>
+        </w:tc>
+        <w:tc>
+          <w:tcPr>
+            <w:tcW w:w="2472" w:type="dxa"/>
+          </w:tcPr>
+          <w:p/>
+        </w:tc>
+        <w:tc>
+          <w:tcPr>
+            <w:tcW w:w="2473" w:type="dxa"/>
+          </w:tcPr>
+          <w:p/>
+        </w:tc>
+      </w:tr>
+      <w:tr>
+        <w:tc>
+          <w:tcPr>
+            <w:tcW w:w="2472" w:type="dxa"/>
+          </w:tcPr>
+          <w:p/>
+        </w:tc>
+        <w:tc>
+          <w:tcPr>
+            <w:tcW w:w="2472" w:type="dxa"/>
+          </w:tcPr>
+          <w:p/>
+        </w:tc>
+        <w:tc>
+          <w:tcPr>
+            <w:tcW w:w="2472" w:type="dxa"/>
+          </w:tcPr>
+          <w:p/>
+        </w:tc>
+        <w:tc>
+          <w:tcPr>
+            <w:tcW w:w="2473" w:type="dxa"/>
+          </w:tcPr>
+          <w:p/>
+        </w:tc>
+      </w:tr>
+    </w:tbl>
+    <w:p/>
+    <w:p>
+      <w:r>
+        <w:t>Show how your tests have improved your game!</w:t>
+      </w:r>
+    </w:p>
+    <w:p>
+      <w:pPr>
+        <w:pStyle w:val="Heading1"/>
+      </w:pPr>
+      <w:r>
+        <w:lastRenderedPageBreak/>
+        <w:t>Version Control Evidence</w:t>
+      </w:r>
+    </w:p>
+    <w:p>
       <w:pPr>
         <w:rPr>
           <w:i/>
           <w:iCs/>
         </w:rPr>
       </w:pPr>
-    </w:p>
-    <w:p>
-      <w:r>
-        <w:t>Look at</w:t>
-      </w:r>
-      <w:r>
-        <w:t xml:space="preserve"> the Game</w:t>
-      </w:r>
-      <w:r>
-        <w:t>_t</w:t>
-      </w:r>
-      <w:r>
-        <w:t>esting</w:t>
-      </w:r>
-      <w:r>
-        <w:t>.docx</w:t>
-      </w:r>
-    </w:p>
-    <w:p>
-      <w:r>
-        <w:t>Show how your tests have improved your game!</w:t>
-      </w:r>
-    </w:p>
-    <w:p>
-      <w:pPr>
-        <w:pStyle w:val="Heading1"/>
-      </w:pPr>
-      <w:r>
-        <w:t>Version Control Evidence</w:t>
-      </w:r>
-    </w:p>
-    <w:p>
-      <w:pPr>
+      <w:r>
         <w:rPr>
           <w:i/>
           <w:iCs/>
         </w:rPr>
-      </w:pPr>
+        <w:t xml:space="preserve">Your version control evidence should go here.  This could be in the form of annotated screenshots which show you </w:t>
+      </w:r>
+      <w:proofErr w:type="spellStart"/>
       <w:r>
         <w:rPr>
           <w:i/>
           <w:iCs/>
         </w:rPr>
-        <w:t xml:space="preserve">Your version control evidence should go here.  This could be in the form of annotated screenshots which show you </w:t>
-      </w:r>
-      <w:proofErr w:type="spellStart"/>
+        <w:t>you</w:t>
+      </w:r>
+      <w:proofErr w:type="spellEnd"/>
       <w:r>
         <w:rPr>
           <w:i/>
           <w:iCs/>
         </w:rPr>
-        <w:t>you</w:t>
-      </w:r>
-      <w:proofErr w:type="spellEnd"/>
-      <w:r>
-        <w:rPr>
-          <w:i/>
-          <w:iCs/>
-        </w:rPr>
-        <w:t xml:space="preserve"> managed this </w:t>
-      </w:r>
-      <w:proofErr w:type="gramStart"/>
-      <w:r>
-        <w:rPr>
-          <w:i/>
-          <w:iCs/>
-        </w:rPr>
-        <w:t>process</w:t>
-      </w:r>
-      <w:proofErr w:type="gramEnd"/>
-      <w:r>
-        <w:rPr>
-          <w:i/>
-          <w:iCs/>
-        </w:rPr>
-        <w:t xml:space="preserve"> or you could make a brief screencast explaining how you implemented version control.</w:t>
+        <w:t xml:space="preserve"> managed this process or you could make a brief screencast explaining how you implemented version control.</w:t>
       </w:r>
     </w:p>
     <w:p>
@@ -3271,7 +3426,6 @@
         <w:pStyle w:val="Heading1"/>
       </w:pPr>
       <w:r>
-        <w:lastRenderedPageBreak/>
         <w:t>Implications</w:t>
       </w:r>
     </w:p>
@@ -3337,15 +3491,7 @@
         <w:t>game</w:t>
       </w:r>
       <w:r>
-        <w:t xml:space="preserve"> has </w:t>
-      </w:r>
-      <w:proofErr w:type="gramStart"/>
-      <w:r>
-        <w:t>taken into account</w:t>
-      </w:r>
-      <w:proofErr w:type="gramEnd"/>
-      <w:r>
-        <w:t xml:space="preserve"> relevant </w:t>
+        <w:t xml:space="preserve"> has taken into account relevant </w:t>
       </w:r>
       <w:proofErr w:type="spellStart"/>
       <w:r>
@@ -3395,13 +3541,8 @@
       <w:r>
         <w:t xml:space="preserve">, </w:t>
       </w:r>
-      <w:proofErr w:type="gramStart"/>
-      <w:r>
-        <w:t>The</w:t>
-      </w:r>
-      <w:proofErr w:type="gramEnd"/>
-      <w:r>
-        <w:t xml:space="preserve"> asset pack I used</w:t>
+      <w:r>
+        <w:t>The asset pack I used</w:t>
       </w:r>
       <w:r>
         <w:t xml:space="preserve">, used </w:t>
@@ -3464,13 +3605,8 @@
       <w:r>
         <w:t xml:space="preserve">, </w:t>
       </w:r>
-      <w:proofErr w:type="gramStart"/>
-      <w:r>
-        <w:t>The</w:t>
-      </w:r>
-      <w:proofErr w:type="gramEnd"/>
-      <w:r>
-        <w:t xml:space="preserve"> tile map video I didn’t use in the end</w:t>
+      <w:r>
+        <w:t>The tile map video I didn’t use in the end</w:t>
       </w:r>
       <w:r>
         <w:t>, 16/07/</w:t>
@@ -3660,28 +3796,12 @@
         <w:t>bibliography </w:t>
       </w:r>
       <w:r>
-        <w:t xml:space="preserve">listing </w:t>
-      </w:r>
-      <w:proofErr w:type="gramStart"/>
-      <w:r>
-        <w:t>all of</w:t>
-      </w:r>
-      <w:proofErr w:type="gramEnd"/>
-      <w:r>
-        <w:t xml:space="preserve"> your reference materials.</w:t>
-      </w:r>
-    </w:p>
-    <w:p>
-      <w:r>
-        <w:t xml:space="preserve">For referencing </w:t>
-      </w:r>
-      <w:proofErr w:type="gramStart"/>
-      <w:r>
-        <w:t>websites</w:t>
-      </w:r>
-      <w:proofErr w:type="gramEnd"/>
-      <w:r>
-        <w:t xml:space="preserve"> it is important that you record the date that you accessed the material as it can change.</w:t>
+        <w:t>listing all of your reference materials.</w:t>
+      </w:r>
+    </w:p>
+    <w:p>
+      <w:r>
+        <w:t>For referencing websites it is important that you record the date that you accessed the material as it can change.</w:t>
       </w:r>
     </w:p>
     <w:p>
@@ -3712,6 +3832,7 @@
         <w:ind w:left="142"/>
       </w:pPr>
       <w:r>
+        <w:lastRenderedPageBreak/>
         <w:t>Andrew Thawley 2021, </w:t>
       </w:r>
       <w:r>
@@ -5349,6 +5470,17 @@
 </file>
 
 <file path=customXml/item1.xml><?xml version="1.0" encoding="utf-8"?>
+<p:properties xmlns:p="http://schemas.microsoft.com/office/2006/metadata/properties" xmlns:xsi="http://www.w3.org/2001/XMLSchema-instance" xmlns:pc="http://schemas.microsoft.com/office/infopath/2007/PartnerControls">
+  <documentManagement>
+    <TaxCatchAll xmlns="5cb1a4e7-2ace-4f63-99e0-03f35c5bcdf3" xsi:nil="true"/>
+    <lcf76f155ced4ddcb4097134ff3c332f xmlns="0ab36871-ee11-494f-9412-8df363ba407c">
+      <Terms xmlns="http://schemas.microsoft.com/office/infopath/2007/PartnerControls"/>
+    </lcf76f155ced4ddcb4097134ff3c332f>
+  </documentManagement>
+</p:properties>
+</file>
+
+<file path=customXml/item2.xml><?xml version="1.0" encoding="utf-8"?>
 <ct:contentTypeSchema xmlns:ct="http://schemas.microsoft.com/office/2006/metadata/contentType" xmlns:ma="http://schemas.microsoft.com/office/2006/metadata/properties/metaAttributes" ct:_="" ma:_="" ma:contentTypeName="Document" ma:contentTypeID="0x010100AE79E61001C1CE4BACE3486CA64F4372" ma:contentTypeVersion="12" ma:contentTypeDescription="Create a new document." ma:contentTypeScope="" ma:versionID="3882accffe65b46b74b53ff7fd970e82">
   <xsd:schema xmlns:xsd="http://www.w3.org/2001/XMLSchema" xmlns:xs="http://www.w3.org/2001/XMLSchema" xmlns:p="http://schemas.microsoft.com/office/2006/metadata/properties" xmlns:ns2="0ab36871-ee11-494f-9412-8df363ba407c" xmlns:ns3="5cb1a4e7-2ace-4f63-99e0-03f35c5bcdf3" targetNamespace="http://schemas.microsoft.com/office/2006/metadata/properties" ma:root="true" ma:fieldsID="2e5a80f09c8da10211f783dc7cd625e7" ns2:_="" ns3:_="">
     <xsd:import namespace="0ab36871-ee11-494f-9412-8df363ba407c"/>
@@ -5549,22 +5681,7 @@
 </ct:contentTypeSchema>
 </file>
 
-<file path=customXml/item2.xml><?xml version="1.0" encoding="utf-8"?>
-<p:properties xmlns:p="http://schemas.microsoft.com/office/2006/metadata/properties" xmlns:xsi="http://www.w3.org/2001/XMLSchema-instance" xmlns:pc="http://schemas.microsoft.com/office/infopath/2007/PartnerControls">
-  <documentManagement>
-    <TaxCatchAll xmlns="5cb1a4e7-2ace-4f63-99e0-03f35c5bcdf3" xsi:nil="true"/>
-    <lcf76f155ced4ddcb4097134ff3c332f xmlns="0ab36871-ee11-494f-9412-8df363ba407c">
-      <Terms xmlns="http://schemas.microsoft.com/office/infopath/2007/PartnerControls"/>
-    </lcf76f155ced4ddcb4097134ff3c332f>
-  </documentManagement>
-</p:properties>
-</file>
-
 <file path=customXml/item3.xml><?xml version="1.0" encoding="utf-8"?>
-<b:Sources xmlns:b="http://schemas.openxmlformats.org/officeDocument/2006/bibliography" xmlns="http://schemas.openxmlformats.org/officeDocument/2006/bibliography" SelectedStyle="\APASixthEditionOfficeOnline.xsl" StyleName="APA" Version="6"/>
-</file>
-
-<file path=customXml/item4.xml><?xml version="1.0" encoding="utf-8"?>
 <?mso-contentType ?>
 <FormTemplates xmlns="http://schemas.microsoft.com/sharepoint/v3/contenttype/forms">
   <Display>DocumentLibraryForm</Display>
@@ -5573,7 +5690,22 @@
 </FormTemplates>
 </file>
 
+<file path=customXml/item4.xml><?xml version="1.0" encoding="utf-8"?>
+<b:Sources xmlns:b="http://schemas.openxmlformats.org/officeDocument/2006/bibliography" xmlns="http://schemas.openxmlformats.org/officeDocument/2006/bibliography" SelectedStyle="\APASixthEditionOfficeOnline.xsl" StyleName="APA" Version="6"/>
+</file>
+
 <file path=customXml/itemProps1.xml><?xml version="1.0" encoding="utf-8"?>
+<ds:datastoreItem xmlns:ds="http://schemas.openxmlformats.org/officeDocument/2006/customXml" ds:itemID="{C97703CF-1F1C-4A87-AA54-735427795AC2}">
+  <ds:schemaRefs>
+    <ds:schemaRef ds:uri="http://schemas.microsoft.com/office/2006/metadata/properties"/>
+    <ds:schemaRef ds:uri="http://schemas.microsoft.com/office/infopath/2007/PartnerControls"/>
+    <ds:schemaRef ds:uri="5cb1a4e7-2ace-4f63-99e0-03f35c5bcdf3"/>
+    <ds:schemaRef ds:uri="0ab36871-ee11-494f-9412-8df363ba407c"/>
+  </ds:schemaRefs>
+</ds:datastoreItem>
+</file>
+
+<file path=customXml/itemProps2.xml><?xml version="1.0" encoding="utf-8"?>
 <ds:datastoreItem xmlns:ds="http://schemas.openxmlformats.org/officeDocument/2006/customXml" ds:itemID="{6ECF8CCA-A343-49FD-8ED5-09A9ABB0A9B7}">
   <ds:schemaRefs>
     <ds:schemaRef ds:uri="http://schemas.microsoft.com/office/2006/metadata/contentType"/>
@@ -5592,29 +5724,18 @@
 </ds:datastoreItem>
 </file>
 
-<file path=customXml/itemProps2.xml><?xml version="1.0" encoding="utf-8"?>
-<ds:datastoreItem xmlns:ds="http://schemas.openxmlformats.org/officeDocument/2006/customXml" ds:itemID="{C97703CF-1F1C-4A87-AA54-735427795AC2}">
+<file path=customXml/itemProps3.xml><?xml version="1.0" encoding="utf-8"?>
+<ds:datastoreItem xmlns:ds="http://schemas.openxmlformats.org/officeDocument/2006/customXml" ds:itemID="{4D7CEB77-E40C-4D45-8FB2-A4F2E35095F9}">
   <ds:schemaRefs>
-    <ds:schemaRef ds:uri="http://schemas.microsoft.com/office/2006/metadata/properties"/>
-    <ds:schemaRef ds:uri="http://schemas.microsoft.com/office/infopath/2007/PartnerControls"/>
-    <ds:schemaRef ds:uri="5cb1a4e7-2ace-4f63-99e0-03f35c5bcdf3"/>
-    <ds:schemaRef ds:uri="0ab36871-ee11-494f-9412-8df363ba407c"/>
+    <ds:schemaRef ds:uri="http://schemas.microsoft.com/sharepoint/v3/contenttype/forms"/>
   </ds:schemaRefs>
 </ds:datastoreItem>
 </file>
 
-<file path=customXml/itemProps3.xml><?xml version="1.0" encoding="utf-8"?>
+<file path=customXml/itemProps4.xml><?xml version="1.0" encoding="utf-8"?>
 <ds:datastoreItem xmlns:ds="http://schemas.openxmlformats.org/officeDocument/2006/customXml" ds:itemID="{9BFC0F43-A21B-4643-A57B-2C29F8AD883B}">
   <ds:schemaRefs>
     <ds:schemaRef ds:uri="http://schemas.openxmlformats.org/officeDocument/2006/bibliography"/>
   </ds:schemaRefs>
 </ds:datastoreItem>
-</file>
-
-<file path=customXml/itemProps4.xml><?xml version="1.0" encoding="utf-8"?>
-<ds:datastoreItem xmlns:ds="http://schemas.openxmlformats.org/officeDocument/2006/customXml" ds:itemID="{4D7CEB77-E40C-4D45-8FB2-A4F2E35095F9}">
-  <ds:schemaRefs>
-    <ds:schemaRef ds:uri="http://schemas.microsoft.com/sharepoint/v3/contenttype/forms"/>
-  </ds:schemaRefs>
-</ds:datastoreItem>
 </file>
</xml_diff>